<commit_message>
o code cleanup and writeup complete
</commit_message>
<xml_diff>
--- a/Demore_HW3_WriteUp.docx
+++ b/Demore_HW3_WriteUp.docx
@@ -48,15 +48,8 @@
       <w:pPr>
         <w:rPr>
           <w:rFonts w:ascii="Times New Roman" w:hAnsi="Times New Roman" w:cs="Times New Roman"/>
-          <w:sz w:val="24"/>
-          <w:szCs w:val="24"/>
-        </w:rPr>
-      </w:pPr>
-    </w:p>
-    <w:p>
-      <w:pPr>
-        <w:rPr>
-          <w:rFonts w:ascii="Times New Roman" w:hAnsi="Times New Roman" w:cs="Times New Roman"/>
+          <w:b/>
+          <w:bCs/>
           <w:sz w:val="24"/>
           <w:szCs w:val="24"/>
         </w:rPr>
@@ -64,6 +57,8 @@
       <w:r>
         <w:rPr>
           <w:rFonts w:ascii="Times New Roman" w:hAnsi="Times New Roman" w:cs="Times New Roman"/>
+          <w:b/>
+          <w:bCs/>
           <w:sz w:val="24"/>
           <w:szCs w:val="24"/>
         </w:rPr>
@@ -73,6 +68,7 @@
     <w:p>
       <w:pPr>
         <w:rPr>
+          <w:rStyle w:val="Hyperlink"/>
           <w:rFonts w:ascii="Times New Roman" w:hAnsi="Times New Roman" w:cs="Times New Roman"/>
           <w:sz w:val="24"/>
           <w:szCs w:val="24"/>
@@ -93,14 +89,132 @@
     <w:p>
       <w:pPr>
         <w:rPr>
+          <w:rStyle w:val="Hyperlink"/>
           <w:rFonts w:ascii="Times New Roman" w:hAnsi="Times New Roman" w:cs="Times New Roman"/>
-          <w:sz w:val="24"/>
-          <w:szCs w:val="24"/>
+          <w:b/>
+          <w:bCs/>
+          <w:color w:val="auto"/>
+          <w:sz w:val="24"/>
+          <w:szCs w:val="24"/>
+          <w:u w:val="none"/>
         </w:rPr>
       </w:pPr>
       <w:r>
         <w:rPr>
+          <w:rStyle w:val="Hyperlink"/>
           <w:rFonts w:ascii="Times New Roman" w:hAnsi="Times New Roman" w:cs="Times New Roman"/>
+          <w:b/>
+          <w:bCs/>
+          <w:color w:val="auto"/>
+          <w:sz w:val="24"/>
+          <w:szCs w:val="24"/>
+          <w:u w:val="none"/>
+        </w:rPr>
+        <w:t>NOTE:</w:t>
+      </w:r>
+    </w:p>
+    <w:p>
+      <w:pPr>
+        <w:rPr>
+          <w:rStyle w:val="Hyperlink"/>
+          <w:rFonts w:ascii="Times New Roman" w:hAnsi="Times New Roman" w:cs="Times New Roman"/>
+          <w:color w:val="auto"/>
+          <w:sz w:val="24"/>
+          <w:szCs w:val="24"/>
+          <w:u w:val="none"/>
+        </w:rPr>
+      </w:pPr>
+      <w:r>
+        <w:rPr>
+          <w:rStyle w:val="Hyperlink"/>
+          <w:rFonts w:ascii="Times New Roman" w:hAnsi="Times New Roman" w:cs="Times New Roman"/>
+          <w:color w:val="auto"/>
+          <w:sz w:val="24"/>
+          <w:szCs w:val="24"/>
+          <w:u w:val="none"/>
+        </w:rPr>
+        <w:t>On Ubun</w:t>
+      </w:r>
+      <w:r>
+        <w:rPr>
+          <w:rStyle w:val="Hyperlink"/>
+          <w:rFonts w:ascii="Times New Roman" w:hAnsi="Times New Roman" w:cs="Times New Roman"/>
+          <w:color w:val="auto"/>
+          <w:sz w:val="24"/>
+          <w:szCs w:val="24"/>
+          <w:u w:val="none"/>
+        </w:rPr>
+        <w:t>tu</w:t>
+      </w:r>
+      <w:r>
+        <w:rPr>
+          <w:rStyle w:val="Hyperlink"/>
+          <w:rFonts w:ascii="Times New Roman" w:hAnsi="Times New Roman" w:cs="Times New Roman"/>
+          <w:color w:val="auto"/>
+          <w:sz w:val="24"/>
+          <w:szCs w:val="24"/>
+          <w:u w:val="none"/>
+        </w:rPr>
+        <w:t xml:space="preserve"> VM – multithreaded was slower than single process, but diff was correct</w:t>
+      </w:r>
+    </w:p>
+    <w:p>
+      <w:pPr>
+        <w:rPr>
+          <w:rFonts w:ascii="Times New Roman" w:hAnsi="Times New Roman" w:cs="Times New Roman"/>
+          <w:sz w:val="24"/>
+          <w:szCs w:val="24"/>
+        </w:rPr>
+      </w:pPr>
+      <w:r>
+        <w:rPr>
+          <w:rStyle w:val="Hyperlink"/>
+          <w:rFonts w:ascii="Times New Roman" w:hAnsi="Times New Roman" w:cs="Times New Roman"/>
+          <w:color w:val="auto"/>
+          <w:sz w:val="24"/>
+          <w:szCs w:val="24"/>
+          <w:u w:val="none"/>
+        </w:rPr>
+        <w:t>On Ubun</w:t>
+      </w:r>
+      <w:r>
+        <w:rPr>
+          <w:rStyle w:val="Hyperlink"/>
+          <w:rFonts w:ascii="Times New Roman" w:hAnsi="Times New Roman" w:cs="Times New Roman"/>
+          <w:color w:val="auto"/>
+          <w:sz w:val="24"/>
+          <w:szCs w:val="24"/>
+          <w:u w:val="none"/>
+        </w:rPr>
+        <w:t>t</w:t>
+      </w:r>
+      <w:r>
+        <w:rPr>
+          <w:rStyle w:val="Hyperlink"/>
+          <w:rFonts w:ascii="Times New Roman" w:hAnsi="Times New Roman" w:cs="Times New Roman"/>
+          <w:color w:val="auto"/>
+          <w:sz w:val="24"/>
+          <w:szCs w:val="24"/>
+          <w:u w:val="none"/>
+        </w:rPr>
+        <w:t>u WSL – multithreaded was faster than single process, but diff was incorrect</w:t>
+      </w:r>
+    </w:p>
+    <w:p>
+      <w:pPr>
+        <w:rPr>
+          <w:rFonts w:ascii="Times New Roman" w:hAnsi="Times New Roman" w:cs="Times New Roman"/>
+          <w:b/>
+          <w:bCs/>
+          <w:sz w:val="24"/>
+          <w:szCs w:val="24"/>
+        </w:rPr>
+      </w:pPr>
+      <w:r>
+        <w:rPr>
+          <w:rFonts w:ascii="Times New Roman" w:hAnsi="Times New Roman" w:cs="Times New Roman"/>
+          <w:b/>
+          <w:bCs/>
           <w:sz w:val="24"/>
           <w:szCs w:val="24"/>
         </w:rPr>
@@ -114,18 +228,29 @@
         <w:rPr>
           <w:rFonts w:ascii="Times New Roman" w:eastAsia="Times New Roman" w:hAnsi="Times New Roman" w:cs="Times New Roman"/>
           <w:color w:val="2D3B45"/>
-          <w:sz w:val="24"/>
-          <w:szCs w:val="24"/>
+          <w:sz w:val="28"/>
+          <w:szCs w:val="28"/>
         </w:rPr>
       </w:pPr>
       <w:r>
         <w:rPr>
           <w:rFonts w:ascii="Times New Roman" w:eastAsia="Times New Roman" w:hAnsi="Times New Roman" w:cs="Times New Roman"/>
           <w:color w:val="2D3B45"/>
-          <w:sz w:val="24"/>
-          <w:szCs w:val="24"/>
-        </w:rPr>
-        <w:t>1. Using a multi-core machine (ideally 4 or more cores), graph the speed of the algorithm from single thread to four times the number of cores (4 core = 4x4 = 16 threads). Explain where performance levels out and why. Does it continue improving past the number of cores? Explain.</w:t>
+          <w:sz w:val="28"/>
+          <w:szCs w:val="28"/>
+        </w:rPr>
+        <w:t>1. Using a multi-core machine (ideally 4 or more cores), graph the speed of the algorithm from single thread to four times the number of cores (4 core = 4x4 = 16 threads). Explain where performance levels out and why. Does it continue improving past the number of cores? Ex</w:t>
+      </w:r>
+      <w:bookmarkStart w:id="0" w:name="_GoBack"/>
+      <w:bookmarkEnd w:id="0"/>
+      <w:r>
+        <w:rPr>
+          <w:rFonts w:ascii="Times New Roman" w:eastAsia="Times New Roman" w:hAnsi="Times New Roman" w:cs="Times New Roman"/>
+          <w:color w:val="2D3B45"/>
+          <w:sz w:val="28"/>
+          <w:szCs w:val="28"/>
+        </w:rPr>
+        <w:t>plain.</w:t>
       </w:r>
     </w:p>
     <w:p>
@@ -139,15 +264,6 @@
           <w:szCs w:val="24"/>
         </w:rPr>
       </w:pPr>
-      <w:r>
-        <w:rPr>
-          <w:rFonts w:ascii="Times New Roman" w:eastAsia="Times New Roman" w:hAnsi="Times New Roman" w:cs="Times New Roman"/>
-          <w:color w:val="2D3B45"/>
-          <w:sz w:val="24"/>
-          <w:szCs w:val="24"/>
-        </w:rPr>
-        <w:t>Be sure to label your graph, your axis, the scale of each axis, and the number of core on the machine you were using. </w:t>
-      </w:r>
     </w:p>
     <w:p>
       <w:pPr>
@@ -228,7 +344,7 @@
           <w:szCs w:val="24"/>
         </w:rPr>
         <w:tab/>
-        <w:t xml:space="preserve">Primes: </w:t>
+        <w:t>Primes</w:t>
       </w:r>
       <w:r>
         <w:rPr>
@@ -237,10 +353,26 @@
           <w:sz w:val="24"/>
           <w:szCs w:val="24"/>
         </w:rPr>
+        <w:t xml:space="preserve"> Calculated</w:t>
+      </w:r>
+      <w:r>
+        <w:rPr>
+          <w:rFonts w:ascii="Times New Roman" w:eastAsia="Times New Roman" w:hAnsi="Times New Roman" w:cs="Times New Roman"/>
+          <w:color w:val="2D3B45"/>
+          <w:sz w:val="24"/>
+          <w:szCs w:val="24"/>
+        </w:rPr>
+        <w:t xml:space="preserve">: </w:t>
+      </w:r>
+      <w:r>
+        <w:rPr>
+          <w:rFonts w:ascii="Times New Roman" w:eastAsia="Times New Roman" w:hAnsi="Times New Roman" w:cs="Times New Roman"/>
+          <w:color w:val="2D3B45"/>
+          <w:sz w:val="24"/>
+          <w:szCs w:val="24"/>
+        </w:rPr>
         <w:t>2147483648</w:t>
       </w:r>
-      <w:bookmarkStart w:id="0" w:name="_GoBack"/>
-      <w:bookmarkEnd w:id="0"/>
     </w:p>
     <w:p>
       <w:pPr>
@@ -262,7 +394,7 @@
           <w:szCs w:val="24"/>
         </w:rPr>
         <w:drawing>
-          <wp:inline distT="0" distB="0" distL="0" distR="0" wp14:anchorId="5FE0E0D7" wp14:editId="16750A2A">
+          <wp:inline distT="0" distB="0" distL="0" distR="0" wp14:anchorId="5FE0E0D7" wp14:editId="48BFB342">
             <wp:extent cx="5486400" cy="3200400"/>
             <wp:effectExtent l="0" t="0" r="0" b="0"/>
             <wp:docPr id="1" name="Chart 1"/>
@@ -294,6 +426,27 @@
           <w:sz w:val="24"/>
           <w:szCs w:val="24"/>
         </w:rPr>
+        <w:t>The performance somewhat levels out after 4 threads, the number of cores. At this point the extra threads are fighting for CPU time and the process will not get any faster.</w:t>
+      </w:r>
+    </w:p>
+    <w:p>
+      <w:pPr>
+        <w:shd w:val="clear" w:color="auto" w:fill="FFFFFF"/>
+        <w:spacing w:before="180" w:after="180" w:line="240" w:lineRule="auto"/>
+        <w:rPr>
+          <w:rFonts w:ascii="Times New Roman" w:eastAsia="Times New Roman" w:hAnsi="Times New Roman" w:cs="Times New Roman"/>
+          <w:color w:val="2D3B45"/>
+          <w:sz w:val="24"/>
+          <w:szCs w:val="24"/>
+        </w:rPr>
+      </w:pPr>
+      <w:r>
+        <w:rPr>
+          <w:rFonts w:ascii="Times New Roman" w:eastAsia="Times New Roman" w:hAnsi="Times New Roman" w:cs="Times New Roman"/>
+          <w:color w:val="2D3B45"/>
+          <w:sz w:val="24"/>
+          <w:szCs w:val="24"/>
+        </w:rPr>
         <w:t> </w:t>
       </w:r>
     </w:p>
@@ -304,17 +457,18 @@
         <w:rPr>
           <w:rFonts w:ascii="Times New Roman" w:eastAsia="Times New Roman" w:hAnsi="Times New Roman" w:cs="Times New Roman"/>
           <w:color w:val="2D3B45"/>
-          <w:sz w:val="24"/>
-          <w:szCs w:val="24"/>
+          <w:sz w:val="28"/>
+          <w:szCs w:val="28"/>
         </w:rPr>
       </w:pPr>
       <w:r>
         <w:rPr>
           <w:rFonts w:ascii="Times New Roman" w:eastAsia="Times New Roman" w:hAnsi="Times New Roman" w:cs="Times New Roman"/>
           <w:color w:val="2D3B45"/>
-          <w:sz w:val="24"/>
-          <w:szCs w:val="24"/>
-        </w:rPr>
+          <w:sz w:val="28"/>
+          <w:szCs w:val="28"/>
+        </w:rPr>
+        <w:lastRenderedPageBreak/>
         <w:t>2. Run your algorithm with the number of threads equal to the number of cores. Do this at least 5 times and record the performance. Was the performance the same or did it vary? Explain.</w:t>
       </w:r>
     </w:p>
@@ -322,7 +476,374 @@
       <w:pPr>
         <w:shd w:val="clear" w:color="auto" w:fill="FFFFFF"/>
         <w:spacing w:before="180" w:after="180" w:line="240" w:lineRule="auto"/>
+        <w:rPr>
+          <w:rFonts w:ascii="Times New Roman" w:eastAsia="Times New Roman" w:hAnsi="Times New Roman" w:cs="Times New Roman"/>
+          <w:color w:val="2D3B45"/>
+          <w:sz w:val="24"/>
+          <w:szCs w:val="24"/>
+        </w:rPr>
       </w:pPr>
+    </w:p>
+    <w:tbl>
+      <w:tblPr>
+        <w:tblStyle w:val="TableGrid"/>
+        <w:tblW w:w="0" w:type="auto"/>
+        <w:tblLook w:val="04A0" w:firstRow="1" w:lastRow="0" w:firstColumn="1" w:lastColumn="0" w:noHBand="0" w:noVBand="1"/>
+      </w:tblPr>
+      <w:tblGrid>
+        <w:gridCol w:w="1559"/>
+        <w:gridCol w:w="1559"/>
+        <w:gridCol w:w="1558"/>
+        <w:gridCol w:w="1558"/>
+        <w:gridCol w:w="1558"/>
+        <w:gridCol w:w="1558"/>
+      </w:tblGrid>
+      <w:tr>
+        <w:tc>
+          <w:tcPr>
+            <w:tcW w:w="1559" w:type="dxa"/>
+          </w:tcPr>
+          <w:p>
+            <w:pPr>
+              <w:spacing w:before="180" w:after="180"/>
+              <w:rPr>
+                <w:rFonts w:ascii="Times New Roman" w:hAnsi="Times New Roman" w:cs="Times New Roman"/>
+                <w:b/>
+                <w:bCs/>
+                <w:sz w:val="24"/>
+                <w:szCs w:val="24"/>
+              </w:rPr>
+            </w:pPr>
+            <w:r>
+              <w:rPr>
+                <w:rFonts w:ascii="Times New Roman" w:hAnsi="Times New Roman" w:cs="Times New Roman"/>
+                <w:b/>
+                <w:bCs/>
+                <w:sz w:val="24"/>
+                <w:szCs w:val="24"/>
+              </w:rPr>
+              <w:t>Run</w:t>
+            </w:r>
+          </w:p>
+        </w:tc>
+        <w:tc>
+          <w:tcPr>
+            <w:tcW w:w="1559" w:type="dxa"/>
+          </w:tcPr>
+          <w:p>
+            <w:pPr>
+              <w:spacing w:before="180" w:after="180"/>
+              <w:rPr>
+                <w:rFonts w:ascii="Times New Roman" w:hAnsi="Times New Roman" w:cs="Times New Roman"/>
+                <w:sz w:val="24"/>
+                <w:szCs w:val="24"/>
+              </w:rPr>
+            </w:pPr>
+            <w:r>
+              <w:rPr>
+                <w:rFonts w:ascii="Times New Roman" w:hAnsi="Times New Roman" w:cs="Times New Roman"/>
+                <w:sz w:val="24"/>
+                <w:szCs w:val="24"/>
+              </w:rPr>
+              <w:t>1</w:t>
+            </w:r>
+          </w:p>
+        </w:tc>
+        <w:tc>
+          <w:tcPr>
+            <w:tcW w:w="1558" w:type="dxa"/>
+          </w:tcPr>
+          <w:p>
+            <w:pPr>
+              <w:spacing w:before="180" w:after="180"/>
+              <w:rPr>
+                <w:rFonts w:ascii="Times New Roman" w:hAnsi="Times New Roman" w:cs="Times New Roman"/>
+                <w:sz w:val="24"/>
+                <w:szCs w:val="24"/>
+              </w:rPr>
+            </w:pPr>
+            <w:r>
+              <w:rPr>
+                <w:rFonts w:ascii="Times New Roman" w:hAnsi="Times New Roman" w:cs="Times New Roman"/>
+                <w:sz w:val="24"/>
+                <w:szCs w:val="24"/>
+              </w:rPr>
+              <w:t>2</w:t>
+            </w:r>
+          </w:p>
+        </w:tc>
+        <w:tc>
+          <w:tcPr>
+            <w:tcW w:w="1558" w:type="dxa"/>
+          </w:tcPr>
+          <w:p>
+            <w:pPr>
+              <w:spacing w:before="180" w:after="180"/>
+              <w:rPr>
+                <w:rFonts w:ascii="Times New Roman" w:hAnsi="Times New Roman" w:cs="Times New Roman"/>
+                <w:sz w:val="24"/>
+                <w:szCs w:val="24"/>
+              </w:rPr>
+            </w:pPr>
+            <w:r>
+              <w:rPr>
+                <w:rFonts w:ascii="Times New Roman" w:hAnsi="Times New Roman" w:cs="Times New Roman"/>
+                <w:sz w:val="24"/>
+                <w:szCs w:val="24"/>
+              </w:rPr>
+              <w:t>3</w:t>
+            </w:r>
+          </w:p>
+        </w:tc>
+        <w:tc>
+          <w:tcPr>
+            <w:tcW w:w="1558" w:type="dxa"/>
+          </w:tcPr>
+          <w:p>
+            <w:pPr>
+              <w:spacing w:before="180" w:after="180"/>
+              <w:rPr>
+                <w:rFonts w:ascii="Times New Roman" w:hAnsi="Times New Roman" w:cs="Times New Roman"/>
+                <w:sz w:val="24"/>
+                <w:szCs w:val="24"/>
+              </w:rPr>
+            </w:pPr>
+            <w:r>
+              <w:rPr>
+                <w:rFonts w:ascii="Times New Roman" w:hAnsi="Times New Roman" w:cs="Times New Roman"/>
+                <w:sz w:val="24"/>
+                <w:szCs w:val="24"/>
+              </w:rPr>
+              <w:t>4</w:t>
+            </w:r>
+          </w:p>
+        </w:tc>
+        <w:tc>
+          <w:tcPr>
+            <w:tcW w:w="1558" w:type="dxa"/>
+          </w:tcPr>
+          <w:p>
+            <w:pPr>
+              <w:spacing w:before="180" w:after="180"/>
+              <w:rPr>
+                <w:rFonts w:ascii="Times New Roman" w:hAnsi="Times New Roman" w:cs="Times New Roman"/>
+                <w:sz w:val="24"/>
+                <w:szCs w:val="24"/>
+              </w:rPr>
+            </w:pPr>
+            <w:r>
+              <w:rPr>
+                <w:rFonts w:ascii="Times New Roman" w:hAnsi="Times New Roman" w:cs="Times New Roman"/>
+                <w:sz w:val="24"/>
+                <w:szCs w:val="24"/>
+              </w:rPr>
+              <w:t>5</w:t>
+            </w:r>
+          </w:p>
+        </w:tc>
+      </w:tr>
+      <w:tr>
+        <w:tc>
+          <w:tcPr>
+            <w:tcW w:w="1559" w:type="dxa"/>
+          </w:tcPr>
+          <w:p>
+            <w:pPr>
+              <w:spacing w:before="180" w:after="180"/>
+              <w:rPr>
+                <w:rFonts w:ascii="Times New Roman" w:hAnsi="Times New Roman" w:cs="Times New Roman"/>
+                <w:b/>
+                <w:bCs/>
+                <w:sz w:val="24"/>
+                <w:szCs w:val="24"/>
+              </w:rPr>
+            </w:pPr>
+            <w:r>
+              <w:rPr>
+                <w:rFonts w:ascii="Times New Roman" w:hAnsi="Times New Roman" w:cs="Times New Roman"/>
+                <w:b/>
+                <w:bCs/>
+                <w:sz w:val="24"/>
+                <w:szCs w:val="24"/>
+              </w:rPr>
+              <w:t>Time (</w:t>
+            </w:r>
+            <w:proofErr w:type="spellStart"/>
+            <w:r>
+              <w:rPr>
+                <w:rFonts w:ascii="Times New Roman" w:hAnsi="Times New Roman" w:cs="Times New Roman"/>
+                <w:b/>
+                <w:bCs/>
+                <w:color w:val="222222"/>
+                <w:sz w:val="24"/>
+                <w:szCs w:val="24"/>
+                <w:shd w:val="clear" w:color="auto" w:fill="FFFFFF"/>
+              </w:rPr>
+              <w:t>μ</w:t>
+            </w:r>
+            <w:r>
+              <w:rPr>
+                <w:rFonts w:ascii="Times New Roman" w:hAnsi="Times New Roman" w:cs="Times New Roman"/>
+                <w:b/>
+                <w:bCs/>
+                <w:color w:val="222222"/>
+                <w:sz w:val="24"/>
+                <w:szCs w:val="24"/>
+                <w:shd w:val="clear" w:color="auto" w:fill="FFFFFF"/>
+              </w:rPr>
+              <w:t>s</w:t>
+            </w:r>
+            <w:proofErr w:type="spellEnd"/>
+            <w:r>
+              <w:rPr>
+                <w:rFonts w:ascii="Times New Roman" w:hAnsi="Times New Roman" w:cs="Times New Roman"/>
+                <w:b/>
+                <w:bCs/>
+                <w:color w:val="222222"/>
+                <w:sz w:val="24"/>
+                <w:szCs w:val="24"/>
+                <w:shd w:val="clear" w:color="auto" w:fill="FFFFFF"/>
+              </w:rPr>
+              <w:t>)</w:t>
+            </w:r>
+          </w:p>
+        </w:tc>
+        <w:tc>
+          <w:tcPr>
+            <w:tcW w:w="1559" w:type="dxa"/>
+          </w:tcPr>
+          <w:p>
+            <w:pPr>
+              <w:spacing w:before="180" w:after="180"/>
+              <w:rPr>
+                <w:rFonts w:ascii="Times New Roman" w:hAnsi="Times New Roman" w:cs="Times New Roman"/>
+                <w:sz w:val="24"/>
+                <w:szCs w:val="24"/>
+              </w:rPr>
+            </w:pPr>
+            <w:r>
+              <w:rPr>
+                <w:rFonts w:ascii="Times New Roman" w:hAnsi="Times New Roman" w:cs="Times New Roman"/>
+                <w:sz w:val="24"/>
+                <w:szCs w:val="24"/>
+              </w:rPr>
+              <w:t>9733707</w:t>
+            </w:r>
+          </w:p>
+        </w:tc>
+        <w:tc>
+          <w:tcPr>
+            <w:tcW w:w="1558" w:type="dxa"/>
+          </w:tcPr>
+          <w:p>
+            <w:pPr>
+              <w:spacing w:before="180" w:after="180"/>
+              <w:rPr>
+                <w:rFonts w:ascii="Times New Roman" w:hAnsi="Times New Roman" w:cs="Times New Roman"/>
+                <w:sz w:val="24"/>
+                <w:szCs w:val="24"/>
+              </w:rPr>
+            </w:pPr>
+            <w:r>
+              <w:rPr>
+                <w:rFonts w:ascii="Times New Roman" w:hAnsi="Times New Roman" w:cs="Times New Roman"/>
+                <w:sz w:val="24"/>
+                <w:szCs w:val="24"/>
+              </w:rPr>
+              <w:t>9917334</w:t>
+            </w:r>
+          </w:p>
+        </w:tc>
+        <w:tc>
+          <w:tcPr>
+            <w:tcW w:w="1558" w:type="dxa"/>
+          </w:tcPr>
+          <w:p>
+            <w:pPr>
+              <w:spacing w:before="180" w:after="180"/>
+              <w:rPr>
+                <w:rFonts w:ascii="Times New Roman" w:hAnsi="Times New Roman" w:cs="Times New Roman"/>
+                <w:sz w:val="24"/>
+                <w:szCs w:val="24"/>
+              </w:rPr>
+            </w:pPr>
+            <w:r>
+              <w:rPr>
+                <w:rFonts w:ascii="Times New Roman" w:hAnsi="Times New Roman" w:cs="Times New Roman"/>
+                <w:sz w:val="24"/>
+                <w:szCs w:val="24"/>
+              </w:rPr>
+              <w:t>11156233</w:t>
+            </w:r>
+          </w:p>
+        </w:tc>
+        <w:tc>
+          <w:tcPr>
+            <w:tcW w:w="1558" w:type="dxa"/>
+          </w:tcPr>
+          <w:p>
+            <w:pPr>
+              <w:spacing w:before="180" w:after="180"/>
+              <w:rPr>
+                <w:rFonts w:ascii="Times New Roman" w:hAnsi="Times New Roman" w:cs="Times New Roman"/>
+                <w:sz w:val="24"/>
+                <w:szCs w:val="24"/>
+              </w:rPr>
+            </w:pPr>
+            <w:r>
+              <w:rPr>
+                <w:rFonts w:ascii="Times New Roman" w:hAnsi="Times New Roman" w:cs="Times New Roman"/>
+                <w:sz w:val="24"/>
+                <w:szCs w:val="24"/>
+              </w:rPr>
+              <w:t>11280717</w:t>
+            </w:r>
+          </w:p>
+        </w:tc>
+        <w:tc>
+          <w:tcPr>
+            <w:tcW w:w="1558" w:type="dxa"/>
+          </w:tcPr>
+          <w:p>
+            <w:pPr>
+              <w:spacing w:before="180" w:after="180"/>
+              <w:jc w:val="center"/>
+              <w:rPr>
+                <w:rFonts w:ascii="Times New Roman" w:hAnsi="Times New Roman" w:cs="Times New Roman"/>
+                <w:sz w:val="24"/>
+                <w:szCs w:val="24"/>
+              </w:rPr>
+            </w:pPr>
+            <w:r>
+              <w:rPr>
+                <w:rFonts w:ascii="Times New Roman" w:hAnsi="Times New Roman" w:cs="Times New Roman"/>
+                <w:sz w:val="24"/>
+                <w:szCs w:val="24"/>
+              </w:rPr>
+              <w:t>10309801</w:t>
+            </w:r>
+          </w:p>
+        </w:tc>
+      </w:tr>
+    </w:tbl>
+    <w:p>
+      <w:pPr>
+        <w:shd w:val="clear" w:color="auto" w:fill="FFFFFF"/>
+        <w:spacing w:before="180" w:after="180" w:line="240" w:lineRule="auto"/>
+        <w:rPr>
+          <w:rFonts w:ascii="Times New Roman" w:hAnsi="Times New Roman" w:cs="Times New Roman"/>
+          <w:sz w:val="24"/>
+          <w:szCs w:val="24"/>
+        </w:rPr>
+      </w:pPr>
+      <w:r>
+        <w:rPr>
+          <w:rFonts w:ascii="Times New Roman" w:hAnsi="Times New Roman" w:cs="Times New Roman"/>
+          <w:sz w:val="24"/>
+          <w:szCs w:val="24"/>
+        </w:rPr>
+        <w:t>The performance varied, in part because of background processes running, but also because the CPU will schedule threads differently with each run. Some threads may spend more time waiting when they could be processing new values.</w:t>
+      </w:r>
     </w:p>
     <w:sectPr>
       <w:pgSz w:w="12240" w:h="15840"/>
@@ -809,6 +1330,37 @@
       <w:shd w:val="clear" w:color="auto" w:fill="E1DFDD"/>
     </w:rPr>
   </w:style>
+  <w:style w:type="table" w:styleId="TableGrid">
+    <w:name w:val="Table Grid"/>
+    <w:basedOn w:val="TableNormal"/>
+    <w:uiPriority w:val="39"/>
+    <w:rsid w:val="000C3037"/>
+    <w:pPr>
+      <w:spacing w:after="0" w:line="240" w:lineRule="auto"/>
+    </w:pPr>
+    <w:tblPr>
+      <w:tblBorders>
+        <w:top w:val="single" w:sz="4" w:space="0" w:color="auto"/>
+        <w:left w:val="single" w:sz="4" w:space="0" w:color="auto"/>
+        <w:bottom w:val="single" w:sz="4" w:space="0" w:color="auto"/>
+        <w:right w:val="single" w:sz="4" w:space="0" w:color="auto"/>
+        <w:insideH w:val="single" w:sz="4" w:space="0" w:color="auto"/>
+        <w:insideV w:val="single" w:sz="4" w:space="0" w:color="auto"/>
+      </w:tblBorders>
+    </w:tblPr>
+  </w:style>
+  <w:style w:type="character" w:styleId="FollowedHyperlink">
+    <w:name w:val="FollowedHyperlink"/>
+    <w:basedOn w:val="DefaultParagraphFont"/>
+    <w:uiPriority w:val="99"/>
+    <w:semiHidden/>
+    <w:unhideWhenUsed/>
+    <w:rsid w:val="00384515"/>
+    <w:rPr>
+      <w:color w:val="954F72" w:themeColor="followedHyperlink"/>
+      <w:u w:val="single"/>
+    </w:rPr>
+  </w:style>
 </w:styles>
 </file>
 
@@ -827,6 +1379,31 @@
   </mc:AlternateContent>
   <c:chart>
     <c:title>
+      <c:tx>
+        <c:rich>
+          <a:bodyPr rot="0" spcFirstLastPara="1" vertOverflow="ellipsis" vert="horz" wrap="square" anchor="ctr" anchorCtr="1"/>
+          <a:lstStyle/>
+          <a:p>
+            <a:pPr>
+              <a:defRPr sz="1400" b="0" i="0" u="none" strike="noStrike" kern="1200" spc="0" baseline="0">
+                <a:solidFill>
+                  <a:schemeClr val="tx1">
+                    <a:lumMod val="65000"/>
+                    <a:lumOff val="35000"/>
+                  </a:schemeClr>
+                </a:solidFill>
+                <a:latin typeface="+mn-lt"/>
+                <a:ea typeface="+mn-ea"/>
+                <a:cs typeface="+mn-cs"/>
+              </a:defRPr>
+            </a:pPr>
+            <a:r>
+              <a:rPr lang="en-US"/>
+              <a:t>Multithreading Prime Calculator on 4 Core Processor</a:t>
+            </a:r>
+          </a:p>
+        </c:rich>
+      </c:tx>
       <c:overlay val="0"/>
       <c:spPr>
         <a:noFill/>
@@ -905,7 +1482,52 @@
                 <c:formatCode>General</c:formatCode>
                 <c:ptCount val="16"/>
                 <c:pt idx="0">
-                  <c:v>17195215</c:v>
+                  <c:v>19530732</c:v>
+                </c:pt>
+                <c:pt idx="1">
+                  <c:v>19078408</c:v>
+                </c:pt>
+                <c:pt idx="2">
+                  <c:v>16358784</c:v>
+                </c:pt>
+                <c:pt idx="3">
+                  <c:v>16472892</c:v>
+                </c:pt>
+                <c:pt idx="4">
+                  <c:v>15349445</c:v>
+                </c:pt>
+                <c:pt idx="5">
+                  <c:v>14903530</c:v>
+                </c:pt>
+                <c:pt idx="6">
+                  <c:v>14297936</c:v>
+                </c:pt>
+                <c:pt idx="7">
+                  <c:v>13782643</c:v>
+                </c:pt>
+                <c:pt idx="8">
+                  <c:v>14098862</c:v>
+                </c:pt>
+                <c:pt idx="9">
+                  <c:v>12977113</c:v>
+                </c:pt>
+                <c:pt idx="10">
+                  <c:v>11809348</c:v>
+                </c:pt>
+                <c:pt idx="11">
+                  <c:v>12436558</c:v>
+                </c:pt>
+                <c:pt idx="12">
+                  <c:v>10272987</c:v>
+                </c:pt>
+                <c:pt idx="13">
+                  <c:v>8691487</c:v>
+                </c:pt>
+                <c:pt idx="14">
+                  <c:v>6889912</c:v>
+                </c:pt>
+                <c:pt idx="15">
+                  <c:v>36005000</c:v>
                 </c:pt>
               </c:numCache>
             </c:numRef>
@@ -1006,6 +1628,78 @@
             <a:effectLst/>
           </c:spPr>
         </c:majorGridlines>
+        <c:title>
+          <c:tx>
+            <c:rich>
+              <a:bodyPr rot="0" spcFirstLastPara="1" vertOverflow="ellipsis" vert="horz" wrap="square" anchor="ctr" anchorCtr="1"/>
+              <a:lstStyle/>
+              <a:p>
+                <a:pPr>
+                  <a:defRPr sz="1000" b="0" i="0" u="none" strike="noStrike" kern="1200" baseline="0">
+                    <a:solidFill>
+                      <a:schemeClr val="tx1">
+                        <a:lumMod val="65000"/>
+                        <a:lumOff val="35000"/>
+                      </a:schemeClr>
+                    </a:solidFill>
+                    <a:latin typeface="+mn-lt"/>
+                    <a:ea typeface="+mn-ea"/>
+                    <a:cs typeface="+mn-cs"/>
+                  </a:defRPr>
+                </a:pPr>
+                <a:r>
+                  <a:rPr lang="en-US"/>
+                  <a:t>Time</a:t>
+                </a:r>
+                <a:r>
+                  <a:rPr lang="en-US" baseline="0"/>
+                  <a:t> (</a:t>
+                </a:r>
+                <a:r>
+                  <a:rPr lang="el-GR" sz="1000" b="0" i="0" u="none" strike="noStrike" baseline="0">
+                    <a:effectLst/>
+                  </a:rPr>
+                  <a:t>μ</a:t>
+                </a:r>
+                <a:r>
+                  <a:rPr lang="en-US" sz="1000" b="0" i="0" u="none" strike="noStrike" baseline="0">
+                    <a:effectLst/>
+                  </a:rPr>
+                  <a:t>s)</a:t>
+                </a:r>
+                <a:endParaRPr lang="en-US"/>
+              </a:p>
+            </c:rich>
+          </c:tx>
+          <c:overlay val="0"/>
+          <c:spPr>
+            <a:noFill/>
+            <a:ln>
+              <a:noFill/>
+            </a:ln>
+            <a:effectLst/>
+          </c:spPr>
+          <c:txPr>
+            <a:bodyPr rot="0" spcFirstLastPara="1" vertOverflow="ellipsis" vert="horz" wrap="square" anchor="ctr" anchorCtr="1"/>
+            <a:lstStyle/>
+            <a:p>
+              <a:pPr>
+                <a:defRPr sz="1000" b="0" i="0" u="none" strike="noStrike" kern="1200" baseline="0">
+                  <a:solidFill>
+                    <a:schemeClr val="tx1">
+                      <a:lumMod val="65000"/>
+                      <a:lumOff val="35000"/>
+                    </a:schemeClr>
+                  </a:solidFill>
+                  <a:latin typeface="+mn-lt"/>
+                  <a:ea typeface="+mn-ea"/>
+                  <a:cs typeface="+mn-cs"/>
+                </a:defRPr>
+              </a:pPr>
+              <a:endParaRPr lang="en-US"/>
+            </a:p>
+          </c:txPr>
+        </c:title>
         <c:numFmt formatCode="General" sourceLinked="1"/>
         <c:majorTickMark val="none"/>
         <c:minorTickMark val="none"/>
@@ -1068,6 +1762,66 @@
             <a:effectLst/>
           </c:spPr>
         </c:majorGridlines>
+        <c:title>
+          <c:tx>
+            <c:rich>
+              <a:bodyPr rot="-5400000" spcFirstLastPara="1" vertOverflow="ellipsis" vert="horz" wrap="square" anchor="ctr" anchorCtr="1"/>
+              <a:lstStyle/>
+              <a:p>
+                <a:pPr>
+                  <a:defRPr sz="1000" b="0" i="0" u="none" strike="noStrike" kern="1200" baseline="0">
+                    <a:solidFill>
+                      <a:schemeClr val="tx1">
+                        <a:lumMod val="65000"/>
+                        <a:lumOff val="35000"/>
+                      </a:schemeClr>
+                    </a:solidFill>
+                    <a:latin typeface="+mn-lt"/>
+                    <a:ea typeface="+mn-ea"/>
+                    <a:cs typeface="+mn-cs"/>
+                  </a:defRPr>
+                </a:pPr>
+                <a:r>
+                  <a:rPr lang="en-US"/>
+                  <a:t>#</a:t>
+                </a:r>
+                <a:r>
+                  <a:rPr lang="en-US" baseline="0"/>
+                  <a:t> of threads</a:t>
+                </a:r>
+                <a:endParaRPr lang="en-US"/>
+              </a:p>
+            </c:rich>
+          </c:tx>
+          <c:overlay val="0"/>
+          <c:spPr>
+            <a:noFill/>
+            <a:ln>
+              <a:noFill/>
+            </a:ln>
+            <a:effectLst/>
+          </c:spPr>
+          <c:txPr>
+            <a:bodyPr rot="-5400000" spcFirstLastPara="1" vertOverflow="ellipsis" vert="horz" wrap="square" anchor="ctr" anchorCtr="1"/>
+            <a:lstStyle/>
+            <a:p>
+              <a:pPr>
+                <a:defRPr sz="1000" b="0" i="0" u="none" strike="noStrike" kern="1200" baseline="0">
+                  <a:solidFill>
+                    <a:schemeClr val="tx1">
+                      <a:lumMod val="65000"/>
+                      <a:lumOff val="35000"/>
+                    </a:schemeClr>
+                  </a:solidFill>
+                  <a:latin typeface="+mn-lt"/>
+                  <a:ea typeface="+mn-ea"/>
+                  <a:cs typeface="+mn-cs"/>
+                </a:defRPr>
+              </a:pPr>
+              <a:endParaRPr lang="en-US"/>
+            </a:p>
+          </c:txPr>
+        </c:title>
         <c:numFmt formatCode="General" sourceLinked="1"/>
         <c:majorTickMark val="none"/>
         <c:minorTickMark val="none"/>

</xml_diff>

<commit_message>
o fixed writeup font color
</commit_message>
<xml_diff>
--- a/Demore_HW3_WriteUp.docx
+++ b/Demore_HW3_WriteUp.docx
@@ -70,6 +70,7 @@
         <w:rPr>
           <w:rStyle w:val="Hyperlink"/>
           <w:rFonts w:ascii="Times New Roman" w:hAnsi="Times New Roman" w:cs="Times New Roman"/>
+          <w:color w:val="auto"/>
           <w:sz w:val="24"/>
           <w:szCs w:val="24"/>
         </w:rPr>
@@ -79,6 +80,7 @@
           <w:rPr>
             <w:rStyle w:val="Hyperlink"/>
             <w:rFonts w:ascii="Times New Roman" w:hAnsi="Times New Roman" w:cs="Times New Roman"/>
+            <w:color w:val="auto"/>
             <w:sz w:val="24"/>
             <w:szCs w:val="24"/>
           </w:rPr>
@@ -227,7 +229,6 @@
         <w:spacing w:before="180" w:after="180" w:line="240" w:lineRule="auto"/>
         <w:rPr>
           <w:rFonts w:ascii="Times New Roman" w:eastAsia="Times New Roman" w:hAnsi="Times New Roman" w:cs="Times New Roman"/>
-          <w:color w:val="2D3B45"/>
           <w:sz w:val="28"/>
           <w:szCs w:val="28"/>
         </w:rPr>
@@ -235,22 +236,10 @@
       <w:r>
         <w:rPr>
           <w:rFonts w:ascii="Times New Roman" w:eastAsia="Times New Roman" w:hAnsi="Times New Roman" w:cs="Times New Roman"/>
-          <w:color w:val="2D3B45"/>
           <w:sz w:val="28"/>
           <w:szCs w:val="28"/>
         </w:rPr>
-        <w:t>1. Using a multi-core machine (ideally 4 or more cores), graph the speed of the algorithm from single thread to four times the number of cores (4 core = 4x4 = 16 threads). Explain where performance levels out and why. Does it continue improving past the number of cores? Ex</w:t>
-      </w:r>
-      <w:bookmarkStart w:id="0" w:name="_GoBack"/>
-      <w:bookmarkEnd w:id="0"/>
-      <w:r>
-        <w:rPr>
-          <w:rFonts w:ascii="Times New Roman" w:eastAsia="Times New Roman" w:hAnsi="Times New Roman" w:cs="Times New Roman"/>
-          <w:color w:val="2D3B45"/>
-          <w:sz w:val="28"/>
-          <w:szCs w:val="28"/>
-        </w:rPr>
-        <w:t>plain.</w:t>
+        <w:t>1. Using a multi-core machine (ideally 4 or more cores), graph the speed of the algorithm from single thread to four times the number of cores (4 core = 4x4 = 16 threads). Explain where performance levels out and why. Does it continue improving past the number of cores? Explain.</w:t>
       </w:r>
     </w:p>
     <w:p>
@@ -259,7 +248,6 @@
         <w:spacing w:before="180" w:after="180" w:line="240" w:lineRule="auto"/>
         <w:rPr>
           <w:rFonts w:ascii="Times New Roman" w:eastAsia="Times New Roman" w:hAnsi="Times New Roman" w:cs="Times New Roman"/>
-          <w:color w:val="2D3B45"/>
           <w:sz w:val="24"/>
           <w:szCs w:val="24"/>
         </w:rPr>
@@ -271,7 +259,6 @@
         <w:spacing w:before="180" w:after="180" w:line="240" w:lineRule="auto"/>
         <w:rPr>
           <w:rFonts w:ascii="Times New Roman" w:eastAsia="Times New Roman" w:hAnsi="Times New Roman" w:cs="Times New Roman"/>
-          <w:color w:val="2D3B45"/>
           <w:sz w:val="24"/>
           <w:szCs w:val="24"/>
         </w:rPr>
@@ -279,7 +266,6 @@
       <w:r>
         <w:rPr>
           <w:rFonts w:ascii="Times New Roman" w:eastAsia="Times New Roman" w:hAnsi="Times New Roman" w:cs="Times New Roman"/>
-          <w:color w:val="2D3B45"/>
           <w:sz w:val="24"/>
           <w:szCs w:val="24"/>
         </w:rPr>
@@ -290,7 +276,6 @@
           <w:rFonts w:ascii="Times New Roman" w:eastAsia="Times New Roman" w:hAnsi="Times New Roman" w:cs="Times New Roman"/>
           <w:b/>
           <w:bCs/>
-          <w:color w:val="2D3B45"/>
           <w:sz w:val="24"/>
           <w:szCs w:val="24"/>
         </w:rPr>
@@ -299,7 +284,6 @@
       <w:r>
         <w:rPr>
           <w:rFonts w:ascii="Times New Roman" w:eastAsia="Times New Roman" w:hAnsi="Times New Roman" w:cs="Times New Roman"/>
-          <w:color w:val="2D3B45"/>
           <w:sz w:val="24"/>
           <w:szCs w:val="24"/>
         </w:rPr>
@@ -308,7 +292,6 @@
       <w:r>
         <w:rPr>
           <w:rFonts w:ascii="Times New Roman" w:eastAsia="Times New Roman" w:hAnsi="Times New Roman" w:cs="Times New Roman"/>
-          <w:color w:val="2D3B45"/>
           <w:sz w:val="24"/>
           <w:szCs w:val="24"/>
         </w:rPr>
@@ -322,7 +305,6 @@
         <w:spacing w:before="180" w:after="180" w:line="240" w:lineRule="auto"/>
         <w:rPr>
           <w:rFonts w:ascii="Times New Roman" w:eastAsia="Times New Roman" w:hAnsi="Times New Roman" w:cs="Times New Roman"/>
-          <w:color w:val="2D3B45"/>
           <w:sz w:val="24"/>
           <w:szCs w:val="24"/>
         </w:rPr>
@@ -330,7 +312,6 @@
       <w:r>
         <w:rPr>
           <w:rFonts w:ascii="Times New Roman" w:eastAsia="Times New Roman" w:hAnsi="Times New Roman" w:cs="Times New Roman"/>
-          <w:color w:val="2D3B45"/>
           <w:sz w:val="24"/>
           <w:szCs w:val="24"/>
         </w:rPr>
@@ -339,7 +320,6 @@
       <w:r>
         <w:rPr>
           <w:rFonts w:ascii="Times New Roman" w:eastAsia="Times New Roman" w:hAnsi="Times New Roman" w:cs="Times New Roman"/>
-          <w:color w:val="2D3B45"/>
           <w:sz w:val="24"/>
           <w:szCs w:val="24"/>
         </w:rPr>
@@ -349,7 +329,6 @@
       <w:r>
         <w:rPr>
           <w:rFonts w:ascii="Times New Roman" w:eastAsia="Times New Roman" w:hAnsi="Times New Roman" w:cs="Times New Roman"/>
-          <w:color w:val="2D3B45"/>
           <w:sz w:val="24"/>
           <w:szCs w:val="24"/>
         </w:rPr>
@@ -358,7 +337,6 @@
       <w:r>
         <w:rPr>
           <w:rFonts w:ascii="Times New Roman" w:eastAsia="Times New Roman" w:hAnsi="Times New Roman" w:cs="Times New Roman"/>
-          <w:color w:val="2D3B45"/>
           <w:sz w:val="24"/>
           <w:szCs w:val="24"/>
         </w:rPr>
@@ -367,7 +345,6 @@
       <w:r>
         <w:rPr>
           <w:rFonts w:ascii="Times New Roman" w:eastAsia="Times New Roman" w:hAnsi="Times New Roman" w:cs="Times New Roman"/>
-          <w:color w:val="2D3B45"/>
           <w:sz w:val="24"/>
           <w:szCs w:val="24"/>
         </w:rPr>
@@ -380,7 +357,6 @@
         <w:spacing w:before="180" w:after="180" w:line="240" w:lineRule="auto"/>
         <w:rPr>
           <w:rFonts w:ascii="Times New Roman" w:eastAsia="Times New Roman" w:hAnsi="Times New Roman" w:cs="Times New Roman"/>
-          <w:color w:val="2D3B45"/>
           <w:sz w:val="24"/>
           <w:szCs w:val="24"/>
         </w:rPr>
@@ -389,7 +365,6 @@
         <w:rPr>
           <w:rFonts w:ascii="Times New Roman" w:eastAsia="Times New Roman" w:hAnsi="Times New Roman" w:cs="Times New Roman"/>
           <w:noProof/>
-          <w:color w:val="2D3B45"/>
           <w:sz w:val="24"/>
           <w:szCs w:val="24"/>
         </w:rPr>
@@ -414,7 +389,6 @@
         <w:spacing w:before="180" w:after="180" w:line="240" w:lineRule="auto"/>
         <w:rPr>
           <w:rFonts w:ascii="Times New Roman" w:eastAsia="Times New Roman" w:hAnsi="Times New Roman" w:cs="Times New Roman"/>
-          <w:color w:val="2D3B45"/>
           <w:sz w:val="24"/>
           <w:szCs w:val="24"/>
         </w:rPr>
@@ -422,7 +396,6 @@
       <w:r>
         <w:rPr>
           <w:rFonts w:ascii="Times New Roman" w:eastAsia="Times New Roman" w:hAnsi="Times New Roman" w:cs="Times New Roman"/>
-          <w:color w:val="2D3B45"/>
           <w:sz w:val="24"/>
           <w:szCs w:val="24"/>
         </w:rPr>
@@ -435,7 +408,6 @@
         <w:spacing w:before="180" w:after="180" w:line="240" w:lineRule="auto"/>
         <w:rPr>
           <w:rFonts w:ascii="Times New Roman" w:eastAsia="Times New Roman" w:hAnsi="Times New Roman" w:cs="Times New Roman"/>
-          <w:color w:val="2D3B45"/>
           <w:sz w:val="24"/>
           <w:szCs w:val="24"/>
         </w:rPr>
@@ -443,7 +415,6 @@
       <w:r>
         <w:rPr>
           <w:rFonts w:ascii="Times New Roman" w:eastAsia="Times New Roman" w:hAnsi="Times New Roman" w:cs="Times New Roman"/>
-          <w:color w:val="2D3B45"/>
           <w:sz w:val="24"/>
           <w:szCs w:val="24"/>
         </w:rPr>
@@ -456,7 +427,6 @@
         <w:spacing w:before="180" w:after="180" w:line="240" w:lineRule="auto"/>
         <w:rPr>
           <w:rFonts w:ascii="Times New Roman" w:eastAsia="Times New Roman" w:hAnsi="Times New Roman" w:cs="Times New Roman"/>
-          <w:color w:val="2D3B45"/>
           <w:sz w:val="28"/>
           <w:szCs w:val="28"/>
         </w:rPr>
@@ -464,12 +434,21 @@
       <w:r>
         <w:rPr>
           <w:rFonts w:ascii="Times New Roman" w:eastAsia="Times New Roman" w:hAnsi="Times New Roman" w:cs="Times New Roman"/>
-          <w:color w:val="2D3B45"/>
           <w:sz w:val="28"/>
           <w:szCs w:val="28"/>
         </w:rPr>
         <w:lastRenderedPageBreak/>
-        <w:t>2. Run your algorithm with the number of threads equal to the number of cores. Do this at least 5 times and record the performance. Was the performance the same or did it vary? Explain.</w:t>
+        <w:t xml:space="preserve">2. Run your algorithm with the </w:t>
+      </w:r>
+      <w:bookmarkStart w:id="0" w:name="_GoBack"/>
+      <w:bookmarkEnd w:id="0"/>
+      <w:r>
+        <w:rPr>
+          <w:rFonts w:ascii="Times New Roman" w:eastAsia="Times New Roman" w:hAnsi="Times New Roman" w:cs="Times New Roman"/>
+          <w:sz w:val="28"/>
+          <w:szCs w:val="28"/>
+        </w:rPr>
+        <w:t>number of threads equal to the number of cores. Do this at least 5 times and record the performance. Was the performance the same or did it vary? Explain.</w:t>
       </w:r>
     </w:p>
     <w:p>
@@ -478,7 +457,6 @@
         <w:spacing w:before="180" w:after="180" w:line="240" w:lineRule="auto"/>
         <w:rPr>
           <w:rFonts w:ascii="Times New Roman" w:eastAsia="Times New Roman" w:hAnsi="Times New Roman" w:cs="Times New Roman"/>
-          <w:color w:val="2D3B45"/>
           <w:sz w:val="24"/>
           <w:szCs w:val="24"/>
         </w:rPr>
@@ -674,7 +652,6 @@
                 <w:rFonts w:ascii="Times New Roman" w:hAnsi="Times New Roman" w:cs="Times New Roman"/>
                 <w:b/>
                 <w:bCs/>
-                <w:color w:val="222222"/>
                 <w:sz w:val="24"/>
                 <w:szCs w:val="24"/>
                 <w:shd w:val="clear" w:color="auto" w:fill="FFFFFF"/>
@@ -686,7 +663,6 @@
                 <w:rFonts w:ascii="Times New Roman" w:hAnsi="Times New Roman" w:cs="Times New Roman"/>
                 <w:b/>
                 <w:bCs/>
-                <w:color w:val="222222"/>
                 <w:sz w:val="24"/>
                 <w:szCs w:val="24"/>
                 <w:shd w:val="clear" w:color="auto" w:fill="FFFFFF"/>
@@ -699,7 +675,6 @@
                 <w:rFonts w:ascii="Times New Roman" w:hAnsi="Times New Roman" w:cs="Times New Roman"/>
                 <w:b/>
                 <w:bCs/>
-                <w:color w:val="222222"/>
                 <w:sz w:val="24"/>
                 <w:szCs w:val="24"/>
                 <w:shd w:val="clear" w:color="auto" w:fill="FFFFFF"/>

</xml_diff>